<commit_message>
New syllabus for fall 2018
</commit_message>
<xml_diff>
--- a/TermProject/TermProjectCodeReview.docx
+++ b/TermProject/TermProjectCodeReview.docx
@@ -641,7 +641,7 @@
           <w:tblLook w:val="0000" w:firstRow="0" w:lastRow="0" w:firstColumn="0" w:lastColumn="0" w:noHBand="0" w:noVBand="0"/>
         </w:tblPrEx>
         <w:trPr>
-          <w:trHeight w:val="1034"/>
+          <w:trHeight w:val="746"/>
         </w:trPr>
         <w:tc>
           <w:tcPr>
@@ -767,7 +767,7 @@
       </w:tr>
       <w:tr>
         <w:trPr>
-          <w:trHeight w:val="1016"/>
+          <w:trHeight w:val="728"/>
         </w:trPr>
         <w:tc>
           <w:tcPr>
@@ -1194,21 +1194,72 @@
                 <w:sz w:val="24"/>
                 <w:szCs w:val="24"/>
               </w:rPr>
-              <w:t>Each page has a footer with the author’s name and email addres</w:t>
-            </w:r>
-            <w:r>
-              <w:rPr>
-                <w:sz w:val="24"/>
-                <w:szCs w:val="24"/>
-              </w:rPr>
-              <w:t>s, the date and a link to lanecc</w:t>
-            </w:r>
-            <w:r>
-              <w:rPr>
-                <w:sz w:val="24"/>
-                <w:szCs w:val="24"/>
-              </w:rPr>
-              <w:t>.edu.</w:t>
+              <w:t>Each page has a fo</w:t>
+            </w:r>
+            <w:r>
+              <w:rPr>
+                <w:sz w:val="24"/>
+                <w:szCs w:val="24"/>
+              </w:rPr>
+              <w:t xml:space="preserve">oter with the author’s name, </w:t>
+            </w:r>
+            <w:r>
+              <w:rPr>
+                <w:sz w:val="24"/>
+                <w:szCs w:val="24"/>
+              </w:rPr>
+              <w:t xml:space="preserve">the date, </w:t>
+            </w:r>
+            <w:r>
+              <w:rPr>
+                <w:sz w:val="24"/>
+                <w:szCs w:val="24"/>
+              </w:rPr>
+              <w:t>a link to lanecc</w:t>
+            </w:r>
+            <w:r>
+              <w:rPr>
+                <w:sz w:val="24"/>
+                <w:szCs w:val="24"/>
+              </w:rPr>
+              <w:t>.edu</w:t>
+            </w:r>
+            <w:r>
+              <w:rPr>
+                <w:sz w:val="24"/>
+                <w:szCs w:val="24"/>
+              </w:rPr>
+              <w:t xml:space="preserve"> (or </w:t>
+            </w:r>
+            <w:r>
+              <w:rPr>
+                <w:sz w:val="24"/>
+                <w:szCs w:val="24"/>
+              </w:rPr>
+              <w:t>some other</w:t>
+            </w:r>
+            <w:r>
+              <w:rPr>
+                <w:sz w:val="24"/>
+                <w:szCs w:val="24"/>
+              </w:rPr>
+              <w:t xml:space="preserve"> web site</w:t>
+            </w:r>
+            <w:r>
+              <w:rPr>
+                <w:sz w:val="24"/>
+                <w:szCs w:val="24"/>
+              </w:rPr>
+              <w:t>), and any other appropriate information</w:t>
+            </w:r>
+            <w:bookmarkStart w:id="0" w:name="_GoBack"/>
+            <w:bookmarkEnd w:id="0"/>
+            <w:r>
+              <w:rPr>
+                <w:sz w:val="24"/>
+                <w:szCs w:val="24"/>
+              </w:rPr>
+              <w:t>.</w:t>
             </w:r>
           </w:p>
         </w:tc>
@@ -1754,50 +1805,98 @@
                 <w:sz w:val="24"/>
                 <w:szCs w:val="24"/>
               </w:rPr>
-              <w:t>There is some CSS embedded in at least one head element.</w:t>
-            </w:r>
-          </w:p>
-        </w:tc>
-        <w:tc>
-          <w:tcPr>
-            <w:tcW w:w="720" w:type="dxa"/>
-            <w:tcBorders>
-              <w:top w:val="single" w:sz="4" w:space="0" w:color="000001"/>
-              <w:left w:val="single" w:sz="4" w:space="0" w:color="000001"/>
-              <w:bottom w:val="single" w:sz="4" w:space="0" w:color="000001"/>
-              <w:right w:val="single" w:sz="4" w:space="0" w:color="000001"/>
-            </w:tcBorders>
-            <w:shd w:val="clear" w:color="auto" w:fill="FFFFFF"/>
-            <w:tcMar>
-              <w:left w:w="98" w:type="dxa"/>
-            </w:tcMar>
-          </w:tcPr>
-          <w:p>
-            <w:pPr>
-              <w:widowControl w:val="0"/>
-              <w:spacing w:after="0" w:line="240" w:lineRule="auto"/>
-            </w:pPr>
-          </w:p>
-        </w:tc>
-        <w:tc>
-          <w:tcPr>
-            <w:tcW w:w="720" w:type="dxa"/>
-            <w:tcBorders>
-              <w:top w:val="single" w:sz="4" w:space="0" w:color="000001"/>
-              <w:left w:val="single" w:sz="4" w:space="0" w:color="000001"/>
-              <w:bottom w:val="single" w:sz="4" w:space="0" w:color="000001"/>
-              <w:right w:val="single" w:sz="4" w:space="0" w:color="000001"/>
-            </w:tcBorders>
-            <w:shd w:val="clear" w:color="auto" w:fill="FFFFFF"/>
-            <w:tcMar>
-              <w:left w:w="98" w:type="dxa"/>
-            </w:tcMar>
-          </w:tcPr>
-          <w:p>
-            <w:pPr>
-              <w:widowControl w:val="0"/>
-              <w:spacing w:after="0" w:line="240" w:lineRule="auto"/>
-            </w:pPr>
+              <w:t xml:space="preserve">There is </w:t>
+            </w:r>
+            <w:r>
+              <w:rPr>
+                <w:sz w:val="24"/>
+                <w:szCs w:val="24"/>
+              </w:rPr>
+              <w:t>embedded</w:t>
+            </w:r>
+            <w:r>
+              <w:rPr>
+                <w:sz w:val="24"/>
+                <w:szCs w:val="24"/>
+              </w:rPr>
+              <w:t xml:space="preserve"> CSS in at least one head element.</w:t>
+            </w:r>
+          </w:p>
+        </w:tc>
+        <w:tc>
+          <w:tcPr>
+            <w:tcW w:w="720" w:type="dxa"/>
+            <w:tcBorders>
+              <w:top w:val="single" w:sz="4" w:space="0" w:color="000001"/>
+              <w:left w:val="single" w:sz="4" w:space="0" w:color="000001"/>
+              <w:bottom w:val="single" w:sz="4" w:space="0" w:color="000001"/>
+              <w:right w:val="single" w:sz="4" w:space="0" w:color="000001"/>
+            </w:tcBorders>
+            <w:shd w:val="clear" w:color="auto" w:fill="FFFFFF"/>
+            <w:tcMar>
+              <w:left w:w="98" w:type="dxa"/>
+            </w:tcMar>
+          </w:tcPr>
+          <w:p>
+            <w:pPr>
+              <w:widowControl w:val="0"/>
+              <w:spacing w:after="0" w:line="240" w:lineRule="auto"/>
+            </w:pPr>
+          </w:p>
+        </w:tc>
+        <w:tc>
+          <w:tcPr>
+            <w:tcW w:w="720" w:type="dxa"/>
+            <w:tcBorders>
+              <w:top w:val="single" w:sz="4" w:space="0" w:color="000001"/>
+              <w:left w:val="single" w:sz="4" w:space="0" w:color="000001"/>
+              <w:bottom w:val="single" w:sz="4" w:space="0" w:color="000001"/>
+              <w:right w:val="single" w:sz="4" w:space="0" w:color="000001"/>
+            </w:tcBorders>
+            <w:shd w:val="clear" w:color="auto" w:fill="FFFFFF"/>
+            <w:tcMar>
+              <w:left w:w="98" w:type="dxa"/>
+            </w:tcMar>
+          </w:tcPr>
+          <w:p>
+            <w:pPr>
+              <w:widowControl w:val="0"/>
+              <w:spacing w:after="0" w:line="240" w:lineRule="auto"/>
+            </w:pPr>
+          </w:p>
+        </w:tc>
+      </w:tr>
+      <w:tr>
+        <w:trPr>
+          <w:trHeight w:val="683"/>
+        </w:trPr>
+        <w:tc>
+          <w:tcPr>
+            <w:tcW w:w="9644" w:type="dxa"/>
+            <w:gridSpan w:val="3"/>
+            <w:tcBorders>
+              <w:top w:val="single" w:sz="4" w:space="0" w:color="000001"/>
+              <w:left w:val="single" w:sz="4" w:space="0" w:color="000001"/>
+              <w:bottom w:val="single" w:sz="4" w:space="0" w:color="000001"/>
+              <w:right w:val="single" w:sz="4" w:space="0" w:color="000001"/>
+            </w:tcBorders>
+            <w:shd w:val="clear" w:color="auto" w:fill="FFFFFF"/>
+            <w:tcMar>
+              <w:left w:w="98" w:type="dxa"/>
+            </w:tcMar>
+          </w:tcPr>
+          <w:p>
+            <w:pPr>
+              <w:rPr>
+                <w:i/>
+              </w:rPr>
+            </w:pPr>
+            <w:r>
+              <w:rPr>
+                <w:i/>
+              </w:rPr>
+              <w:t>Which page contains the embedded CSS?</w:t>
+            </w:r>
           </w:p>
         </w:tc>
       </w:tr>
@@ -2159,6 +2258,13 @@
                 <w:sz w:val="24"/>
                 <w:szCs w:val="24"/>
               </w:rPr>
+              <w:t xml:space="preserve"> or sections</w:t>
+            </w:r>
+            <w:r>
+              <w:rPr>
+                <w:sz w:val="24"/>
+                <w:szCs w:val="24"/>
+              </w:rPr>
               <w:t>.</w:t>
             </w:r>
           </w:p>
@@ -2203,6 +2309,52 @@
               <w:widowControl w:val="0"/>
               <w:spacing w:after="0" w:line="240" w:lineRule="auto"/>
             </w:pPr>
+          </w:p>
+        </w:tc>
+      </w:tr>
+      <w:tr>
+        <w:trPr>
+          <w:trHeight w:val="476"/>
+        </w:trPr>
+        <w:tc>
+          <w:tcPr>
+            <w:tcW w:w="9644" w:type="dxa"/>
+            <w:gridSpan w:val="3"/>
+            <w:tcBorders>
+              <w:top w:val="single" w:sz="4" w:space="0" w:color="000001"/>
+              <w:left w:val="single" w:sz="4" w:space="0" w:color="000001"/>
+              <w:bottom w:val="single" w:sz="4" w:space="0" w:color="000001"/>
+              <w:right w:val="single" w:sz="4" w:space="0" w:color="000001"/>
+            </w:tcBorders>
+            <w:shd w:val="clear" w:color="auto" w:fill="FFFFFF"/>
+            <w:tcMar>
+              <w:left w:w="98" w:type="dxa"/>
+            </w:tcMar>
+          </w:tcPr>
+          <w:p>
+            <w:pPr>
+              <w:rPr>
+                <w:i/>
+              </w:rPr>
+            </w:pPr>
+            <w:r>
+              <w:rPr>
+                <w:i/>
+              </w:rPr>
+              <w:t xml:space="preserve">Which page </w:t>
+            </w:r>
+            <w:r>
+              <w:rPr>
+                <w:i/>
+              </w:rPr>
+              <w:t>has three articles or sections</w:t>
+            </w:r>
+            <w:r>
+              <w:rPr>
+                <w:i/>
+              </w:rPr>
+              <w:t>?</w:t>
+            </w:r>
           </w:p>
         </w:tc>
       </w:tr>
@@ -2371,47 +2523,87 @@
       </w:tr>
       <w:tr>
         <w:trPr>
-          <w:trHeight w:val="971"/>
+          <w:trHeight w:val="305"/>
         </w:trPr>
         <w:tc>
           <w:tcPr>
-            <w:tcW w:w="9644" w:type="dxa"/>
-            <w:gridSpan w:val="3"/>
-            <w:tcBorders>
-              <w:top w:val="single" w:sz="4" w:space="0" w:color="000001"/>
-              <w:left w:val="single" w:sz="4" w:space="0" w:color="000001"/>
-              <w:bottom w:val="single" w:sz="4" w:space="0" w:color="000001"/>
-              <w:right w:val="single" w:sz="4" w:space="0" w:color="000001"/>
-            </w:tcBorders>
-            <w:shd w:val="clear" w:color="auto" w:fill="FFFFFF"/>
-            <w:tcMar>
-              <w:left w:w="98" w:type="dxa"/>
-            </w:tcMar>
-          </w:tcPr>
-          <w:p>
-            <w:pPr>
-              <w:rPr>
-                <w:i/>
-              </w:rPr>
-            </w:pPr>
-            <w:r>
-              <w:rPr>
-                <w:i/>
-              </w:rPr>
-              <w:t>Comments</w:t>
-            </w:r>
-            <w:r>
-              <w:rPr>
-                <w:i/>
-              </w:rPr>
-              <w:t xml:space="preserve"> on requirements</w:t>
-            </w:r>
-            <w:r>
-              <w:rPr>
-                <w:i/>
-              </w:rPr>
-              <w:t>:</w:t>
-            </w:r>
+            <w:tcW w:w="8204" w:type="dxa"/>
+            <w:tcBorders>
+              <w:top w:val="single" w:sz="4" w:space="0" w:color="000001"/>
+              <w:left w:val="single" w:sz="4" w:space="0" w:color="000001"/>
+              <w:bottom w:val="single" w:sz="4" w:space="0" w:color="000001"/>
+              <w:right w:val="nil"/>
+            </w:tcBorders>
+            <w:shd w:val="clear" w:color="auto" w:fill="FFFFFF"/>
+            <w:tcMar>
+              <w:left w:w="98" w:type="dxa"/>
+            </w:tcMar>
+          </w:tcPr>
+          <w:p>
+            <w:pPr>
+              <w:tabs>
+                <w:tab w:val="left" w:pos="-90"/>
+              </w:tabs>
+              <w:suppressAutoHyphens w:val="0"/>
+              <w:spacing w:after="0" w:line="240" w:lineRule="auto"/>
+              <w:rPr>
+                <w:bCs/>
+              </w:rPr>
+            </w:pPr>
+            <w:r>
+              <w:rPr>
+                <w:bCs/>
+              </w:rPr>
+              <w:t>Have g</w:t>
+            </w:r>
+            <w:r>
+              <w:rPr>
+                <w:bCs/>
+              </w:rPr>
+              <w:t>ood coding style and best practices have been used?</w:t>
+            </w:r>
+          </w:p>
+        </w:tc>
+        <w:tc>
+          <w:tcPr>
+            <w:tcW w:w="720" w:type="dxa"/>
+            <w:tcBorders>
+              <w:top w:val="single" w:sz="4" w:space="0" w:color="000001"/>
+              <w:left w:val="single" w:sz="4" w:space="0" w:color="000001"/>
+              <w:bottom w:val="single" w:sz="4" w:space="0" w:color="000001"/>
+              <w:right w:val="single" w:sz="4" w:space="0" w:color="000001"/>
+            </w:tcBorders>
+            <w:shd w:val="clear" w:color="auto" w:fill="FFFFFF"/>
+            <w:tcMar>
+              <w:left w:w="98" w:type="dxa"/>
+            </w:tcMar>
+          </w:tcPr>
+          <w:p>
+            <w:pPr>
+              <w:widowControl w:val="0"/>
+              <w:spacing w:after="0" w:line="240" w:lineRule="auto"/>
+            </w:pPr>
+          </w:p>
+        </w:tc>
+        <w:tc>
+          <w:tcPr>
+            <w:tcW w:w="720" w:type="dxa"/>
+            <w:tcBorders>
+              <w:top w:val="single" w:sz="4" w:space="0" w:color="000001"/>
+              <w:left w:val="single" w:sz="4" w:space="0" w:color="000001"/>
+              <w:bottom w:val="single" w:sz="4" w:space="0" w:color="000001"/>
+              <w:right w:val="single" w:sz="4" w:space="0" w:color="000001"/>
+            </w:tcBorders>
+            <w:shd w:val="clear" w:color="auto" w:fill="FFFFFF"/>
+            <w:tcMar>
+              <w:left w:w="98" w:type="dxa"/>
+            </w:tcMar>
+          </w:tcPr>
+          <w:p>
+            <w:pPr>
+              <w:widowControl w:val="0"/>
+              <w:spacing w:after="0" w:line="240" w:lineRule="auto"/>
+            </w:pPr>
           </w:p>
         </w:tc>
       </w:tr>
@@ -2448,56 +2640,86 @@
               <w:rPr>
                 <w:bCs/>
               </w:rPr>
-              <w:t>Have g</w:t>
-            </w:r>
-            <w:r>
-              <w:rPr>
-                <w:bCs/>
-              </w:rPr>
-              <w:t>ood coding style and best practices have been used?</w:t>
-            </w:r>
-          </w:p>
-        </w:tc>
-        <w:tc>
-          <w:tcPr>
-            <w:tcW w:w="720" w:type="dxa"/>
-            <w:tcBorders>
-              <w:top w:val="single" w:sz="4" w:space="0" w:color="000001"/>
-              <w:left w:val="single" w:sz="4" w:space="0" w:color="000001"/>
-              <w:bottom w:val="single" w:sz="4" w:space="0" w:color="000001"/>
-              <w:right w:val="single" w:sz="4" w:space="0" w:color="000001"/>
-            </w:tcBorders>
-            <w:shd w:val="clear" w:color="auto" w:fill="FFFFFF"/>
-            <w:tcMar>
-              <w:left w:w="98" w:type="dxa"/>
-            </w:tcMar>
-          </w:tcPr>
-          <w:p>
-            <w:pPr>
-              <w:widowControl w:val="0"/>
-              <w:spacing w:after="0" w:line="240" w:lineRule="auto"/>
-            </w:pPr>
-          </w:p>
-        </w:tc>
-        <w:tc>
-          <w:tcPr>
-            <w:tcW w:w="720" w:type="dxa"/>
-            <w:tcBorders>
-              <w:top w:val="single" w:sz="4" w:space="0" w:color="000001"/>
-              <w:left w:val="single" w:sz="4" w:space="0" w:color="000001"/>
-              <w:bottom w:val="single" w:sz="4" w:space="0" w:color="000001"/>
-              <w:right w:val="single" w:sz="4" w:space="0" w:color="000001"/>
-            </w:tcBorders>
-            <w:shd w:val="clear" w:color="auto" w:fill="FFFFFF"/>
-            <w:tcMar>
-              <w:left w:w="98" w:type="dxa"/>
-            </w:tcMar>
-          </w:tcPr>
-          <w:p>
-            <w:pPr>
-              <w:widowControl w:val="0"/>
-              <w:spacing w:after="0" w:line="240" w:lineRule="auto"/>
-            </w:pPr>
+              <w:t>Have descriptive comments been added to the code?</w:t>
+            </w:r>
+          </w:p>
+        </w:tc>
+        <w:tc>
+          <w:tcPr>
+            <w:tcW w:w="720" w:type="dxa"/>
+            <w:tcBorders>
+              <w:top w:val="single" w:sz="4" w:space="0" w:color="000001"/>
+              <w:left w:val="single" w:sz="4" w:space="0" w:color="000001"/>
+              <w:bottom w:val="single" w:sz="4" w:space="0" w:color="000001"/>
+              <w:right w:val="single" w:sz="4" w:space="0" w:color="000001"/>
+            </w:tcBorders>
+            <w:shd w:val="clear" w:color="auto" w:fill="FFFFFF"/>
+            <w:tcMar>
+              <w:left w:w="98" w:type="dxa"/>
+            </w:tcMar>
+          </w:tcPr>
+          <w:p>
+            <w:pPr>
+              <w:widowControl w:val="0"/>
+              <w:spacing w:after="0" w:line="240" w:lineRule="auto"/>
+            </w:pPr>
+          </w:p>
+        </w:tc>
+        <w:tc>
+          <w:tcPr>
+            <w:tcW w:w="720" w:type="dxa"/>
+            <w:tcBorders>
+              <w:top w:val="single" w:sz="4" w:space="0" w:color="000001"/>
+              <w:left w:val="single" w:sz="4" w:space="0" w:color="000001"/>
+              <w:bottom w:val="single" w:sz="4" w:space="0" w:color="000001"/>
+              <w:right w:val="single" w:sz="4" w:space="0" w:color="000001"/>
+            </w:tcBorders>
+            <w:shd w:val="clear" w:color="auto" w:fill="FFFFFF"/>
+            <w:tcMar>
+              <w:left w:w="98" w:type="dxa"/>
+            </w:tcMar>
+          </w:tcPr>
+          <w:p>
+            <w:pPr>
+              <w:widowControl w:val="0"/>
+              <w:spacing w:after="0" w:line="240" w:lineRule="auto"/>
+            </w:pPr>
+          </w:p>
+        </w:tc>
+      </w:tr>
+      <w:tr>
+        <w:trPr>
+          <w:trHeight w:val="953"/>
+        </w:trPr>
+        <w:tc>
+          <w:tcPr>
+            <w:tcW w:w="9644" w:type="dxa"/>
+            <w:gridSpan w:val="3"/>
+            <w:tcBorders>
+              <w:top w:val="single" w:sz="4" w:space="0" w:color="000001"/>
+              <w:left w:val="single" w:sz="4" w:space="0" w:color="000001"/>
+              <w:bottom w:val="single" w:sz="4" w:space="0" w:color="000001"/>
+              <w:right w:val="single" w:sz="4" w:space="0" w:color="000001"/>
+            </w:tcBorders>
+            <w:shd w:val="clear" w:color="auto" w:fill="FFFFFF"/>
+            <w:tcMar>
+              <w:left w:w="98" w:type="dxa"/>
+            </w:tcMar>
+          </w:tcPr>
+          <w:p>
+            <w:pPr>
+              <w:widowControl w:val="0"/>
+              <w:spacing w:after="0" w:line="240" w:lineRule="auto"/>
+              <w:rPr>
+                <w:i/>
+              </w:rPr>
+            </w:pPr>
+            <w:r>
+              <w:rPr>
+                <w:i/>
+              </w:rPr>
+              <w:t>Comments on code quality:</w:t>
+            </w:r>
           </w:p>
         </w:tc>
       </w:tr>
@@ -2507,12 +2729,13 @@
         </w:trPr>
         <w:tc>
           <w:tcPr>
-            <w:tcW w:w="8204" w:type="dxa"/>
-            <w:tcBorders>
-              <w:top w:val="single" w:sz="4" w:space="0" w:color="000001"/>
-              <w:left w:val="single" w:sz="4" w:space="0" w:color="000001"/>
-              <w:bottom w:val="single" w:sz="4" w:space="0" w:color="000001"/>
-              <w:right w:val="nil"/>
+            <w:tcW w:w="9644" w:type="dxa"/>
+            <w:gridSpan w:val="3"/>
+            <w:tcBorders>
+              <w:top w:val="single" w:sz="4" w:space="0" w:color="000001"/>
+              <w:left w:val="single" w:sz="4" w:space="0" w:color="000001"/>
+              <w:bottom w:val="single" w:sz="4" w:space="0" w:color="000001"/>
+              <w:right w:val="single" w:sz="4" w:space="0" w:color="000001"/>
             </w:tcBorders>
             <w:shd w:val="clear" w:color="auto" w:fill="FFFFFF"/>
             <w:tcMar>
@@ -2522,89 +2745,11 @@
           <w:p>
             <w:pPr>
               <w:tabs>
-                <w:tab w:val="left" w:pos="-90"/>
+                <w:tab w:val="left" w:pos="0"/>
               </w:tabs>
               <w:suppressAutoHyphens w:val="0"/>
               <w:spacing w:after="0" w:line="240" w:lineRule="auto"/>
               <w:rPr>
-                <w:bCs/>
-              </w:rPr>
-            </w:pPr>
-            <w:r>
-              <w:rPr>
-                <w:bCs/>
-              </w:rPr>
-              <w:t>Have descriptive comments been added to the code?</w:t>
-            </w:r>
-          </w:p>
-        </w:tc>
-        <w:tc>
-          <w:tcPr>
-            <w:tcW w:w="720" w:type="dxa"/>
-            <w:tcBorders>
-              <w:top w:val="single" w:sz="4" w:space="0" w:color="000001"/>
-              <w:left w:val="single" w:sz="4" w:space="0" w:color="000001"/>
-              <w:bottom w:val="single" w:sz="4" w:space="0" w:color="000001"/>
-              <w:right w:val="single" w:sz="4" w:space="0" w:color="000001"/>
-            </w:tcBorders>
-            <w:shd w:val="clear" w:color="auto" w:fill="FFFFFF"/>
-            <w:tcMar>
-              <w:left w:w="98" w:type="dxa"/>
-            </w:tcMar>
-          </w:tcPr>
-          <w:p>
-            <w:pPr>
-              <w:widowControl w:val="0"/>
-              <w:spacing w:after="0" w:line="240" w:lineRule="auto"/>
-            </w:pPr>
-          </w:p>
-        </w:tc>
-        <w:tc>
-          <w:tcPr>
-            <w:tcW w:w="720" w:type="dxa"/>
-            <w:tcBorders>
-              <w:top w:val="single" w:sz="4" w:space="0" w:color="000001"/>
-              <w:left w:val="single" w:sz="4" w:space="0" w:color="000001"/>
-              <w:bottom w:val="single" w:sz="4" w:space="0" w:color="000001"/>
-              <w:right w:val="single" w:sz="4" w:space="0" w:color="000001"/>
-            </w:tcBorders>
-            <w:shd w:val="clear" w:color="auto" w:fill="FFFFFF"/>
-            <w:tcMar>
-              <w:left w:w="98" w:type="dxa"/>
-            </w:tcMar>
-          </w:tcPr>
-          <w:p>
-            <w:pPr>
-              <w:widowControl w:val="0"/>
-              <w:spacing w:after="0" w:line="240" w:lineRule="auto"/>
-            </w:pPr>
-          </w:p>
-        </w:tc>
-      </w:tr>
-      <w:tr>
-        <w:trPr>
-          <w:trHeight w:val="953"/>
-        </w:trPr>
-        <w:tc>
-          <w:tcPr>
-            <w:tcW w:w="9644" w:type="dxa"/>
-            <w:gridSpan w:val="3"/>
-            <w:tcBorders>
-              <w:top w:val="single" w:sz="4" w:space="0" w:color="000001"/>
-              <w:left w:val="single" w:sz="4" w:space="0" w:color="000001"/>
-              <w:bottom w:val="single" w:sz="4" w:space="0" w:color="000001"/>
-              <w:right w:val="single" w:sz="4" w:space="0" w:color="000001"/>
-            </w:tcBorders>
-            <w:shd w:val="clear" w:color="auto" w:fill="FFFFFF"/>
-            <w:tcMar>
-              <w:left w:w="98" w:type="dxa"/>
-            </w:tcMar>
-          </w:tcPr>
-          <w:p>
-            <w:pPr>
-              <w:widowControl w:val="0"/>
-              <w:spacing w:after="0" w:line="240" w:lineRule="auto"/>
-              <w:rPr>
                 <w:i/>
               </w:rPr>
             </w:pPr>
@@ -2612,7 +2757,19 @@
               <w:rPr>
                 <w:i/>
               </w:rPr>
-              <w:t>Comments on code quality:</w:t>
+              <w:t xml:space="preserve">Check </w:t>
+            </w:r>
+            <w:r>
+              <w:rPr>
+                <w:i/>
+              </w:rPr>
+              <w:t>the</w:t>
+            </w:r>
+            <w:r>
+              <w:rPr>
+                <w:i/>
+              </w:rPr>
+              <w:t xml:space="preserve"> web site on citstudent</w:t>
             </w:r>
           </w:p>
         </w:tc>
@@ -2623,39 +2780,86 @@
         </w:trPr>
         <w:tc>
           <w:tcPr>
-            <w:tcW w:w="9644" w:type="dxa"/>
-            <w:gridSpan w:val="3"/>
-            <w:tcBorders>
-              <w:top w:val="single" w:sz="4" w:space="0" w:color="000001"/>
-              <w:left w:val="single" w:sz="4" w:space="0" w:color="000001"/>
-              <w:bottom w:val="single" w:sz="4" w:space="0" w:color="000001"/>
-              <w:right w:val="single" w:sz="4" w:space="0" w:color="000001"/>
-            </w:tcBorders>
-            <w:shd w:val="clear" w:color="auto" w:fill="FFFFFF"/>
-            <w:tcMar>
-              <w:left w:w="98" w:type="dxa"/>
-            </w:tcMar>
-          </w:tcPr>
-          <w:p>
-            <w:pPr>
-              <w:spacing w:after="100" w:afterAutospacing="1"/>
-              <w:rPr>
-                <w:i/>
-              </w:rPr>
-            </w:pPr>
-            <w:r>
-              <w:rPr>
-                <w:b/>
-                <w:i/>
-              </w:rPr>
-              <w:t>Note</w:t>
-            </w:r>
-            <w:r>
-              <w:rPr>
-                <w:i/>
-              </w:rPr>
-              <w:t>:  All files must pass the appropriate validator in final submitted project</w:t>
-            </w:r>
+            <w:tcW w:w="8204" w:type="dxa"/>
+            <w:tcBorders>
+              <w:top w:val="nil"/>
+              <w:left w:val="single" w:sz="4" w:space="0" w:color="000001"/>
+              <w:bottom w:val="single" w:sz="4" w:space="0" w:color="000001"/>
+              <w:right w:val="nil"/>
+            </w:tcBorders>
+            <w:shd w:val="clear" w:color="auto" w:fill="FFFFFF"/>
+            <w:tcMar>
+              <w:left w:w="98" w:type="dxa"/>
+            </w:tcMar>
+          </w:tcPr>
+          <w:p>
+            <w:pPr>
+              <w:widowControl w:val="0"/>
+              <w:spacing w:after="0" w:line="240" w:lineRule="auto"/>
+              <w:rPr>
+                <w:iCs/>
+              </w:rPr>
+            </w:pPr>
+            <w:r>
+              <w:rPr>
+                <w:bCs/>
+              </w:rPr>
+              <w:t>Can the</w:t>
+            </w:r>
+            <w:r>
+              <w:rPr>
+                <w:bCs/>
+              </w:rPr>
+              <w:t xml:space="preserve"> web page can be viewed in a browser at the appropriate URL for your site on citstudent</w:t>
+            </w:r>
+            <w:r>
+              <w:rPr>
+                <w:bCs/>
+              </w:rPr>
+              <w:t>?</w:t>
+            </w:r>
+          </w:p>
+        </w:tc>
+        <w:tc>
+          <w:tcPr>
+            <w:tcW w:w="720" w:type="dxa"/>
+            <w:tcBorders>
+              <w:top w:val="nil"/>
+              <w:left w:val="single" w:sz="4" w:space="0" w:color="000001"/>
+              <w:bottom w:val="single" w:sz="4" w:space="0" w:color="000001"/>
+              <w:right w:val="single" w:sz="4" w:space="0" w:color="000001"/>
+            </w:tcBorders>
+            <w:shd w:val="clear" w:color="auto" w:fill="FFFFFF"/>
+            <w:tcMar>
+              <w:left w:w="98" w:type="dxa"/>
+            </w:tcMar>
+          </w:tcPr>
+          <w:p>
+            <w:pPr>
+              <w:widowControl w:val="0"/>
+              <w:spacing w:after="0" w:line="240" w:lineRule="auto"/>
+            </w:pPr>
+          </w:p>
+        </w:tc>
+        <w:tc>
+          <w:tcPr>
+            <w:tcW w:w="720" w:type="dxa"/>
+            <w:tcBorders>
+              <w:top w:val="nil"/>
+              <w:left w:val="single" w:sz="4" w:space="0" w:color="000001"/>
+              <w:bottom w:val="single" w:sz="4" w:space="0" w:color="000001"/>
+              <w:right w:val="single" w:sz="4" w:space="0" w:color="000001"/>
+            </w:tcBorders>
+            <w:shd w:val="clear" w:color="auto" w:fill="FFFFFF"/>
+            <w:tcMar>
+              <w:left w:w="98" w:type="dxa"/>
+            </w:tcMar>
+          </w:tcPr>
+          <w:p>
+            <w:pPr>
+              <w:widowControl w:val="0"/>
+              <w:spacing w:after="0" w:line="240" w:lineRule="auto"/>
+            </w:pPr>
           </w:p>
         </w:tc>
       </w:tr>
@@ -2665,48 +2869,74 @@
         </w:trPr>
         <w:tc>
           <w:tcPr>
-            <w:tcW w:w="9644" w:type="dxa"/>
-            <w:gridSpan w:val="3"/>
-            <w:tcBorders>
-              <w:top w:val="single" w:sz="4" w:space="0" w:color="000001"/>
-              <w:left w:val="single" w:sz="4" w:space="0" w:color="000001"/>
-              <w:bottom w:val="single" w:sz="4" w:space="0" w:color="000001"/>
-              <w:right w:val="single" w:sz="4" w:space="0" w:color="000001"/>
-            </w:tcBorders>
-            <w:shd w:val="clear" w:color="auto" w:fill="FFFFFF"/>
-            <w:tcMar>
-              <w:left w:w="98" w:type="dxa"/>
-            </w:tcMar>
-          </w:tcPr>
-          <w:p>
-            <w:pPr>
-              <w:tabs>
-                <w:tab w:val="left" w:pos="0"/>
-              </w:tabs>
-              <w:suppressAutoHyphens w:val="0"/>
-              <w:spacing w:after="0" w:line="240" w:lineRule="auto"/>
-              <w:rPr>
-                <w:i/>
-              </w:rPr>
-            </w:pPr>
-            <w:r>
-              <w:rPr>
-                <w:i/>
-              </w:rPr>
-              <w:t xml:space="preserve">Check </w:t>
-            </w:r>
-            <w:r>
-              <w:rPr>
-                <w:i/>
-              </w:rPr>
-              <w:t>the</w:t>
-            </w:r>
-            <w:r>
-              <w:rPr>
-                <w:i/>
-              </w:rPr>
-              <w:t xml:space="preserve"> web site on citstudent</w:t>
-            </w:r>
+            <w:tcW w:w="8204" w:type="dxa"/>
+            <w:tcBorders>
+              <w:top w:val="nil"/>
+              <w:left w:val="single" w:sz="4" w:space="0" w:color="000001"/>
+              <w:bottom w:val="single" w:sz="4" w:space="0" w:color="000001"/>
+              <w:right w:val="nil"/>
+            </w:tcBorders>
+            <w:shd w:val="clear" w:color="auto" w:fill="FFFFFF"/>
+            <w:tcMar>
+              <w:left w:w="98" w:type="dxa"/>
+            </w:tcMar>
+          </w:tcPr>
+          <w:p>
+            <w:pPr>
+              <w:widowControl w:val="0"/>
+              <w:spacing w:after="0" w:line="240" w:lineRule="auto"/>
+              <w:rPr>
+                <w:bCs/>
+              </w:rPr>
+            </w:pPr>
+            <w:r>
+              <w:rPr>
+                <w:bCs/>
+              </w:rPr>
+              <w:t>Do all the pages pass HTML validation?</w:t>
+            </w:r>
+          </w:p>
+        </w:tc>
+        <w:tc>
+          <w:tcPr>
+            <w:tcW w:w="720" w:type="dxa"/>
+            <w:tcBorders>
+              <w:top w:val="nil"/>
+              <w:left w:val="single" w:sz="4" w:space="0" w:color="000001"/>
+              <w:bottom w:val="single" w:sz="4" w:space="0" w:color="000001"/>
+              <w:right w:val="single" w:sz="4" w:space="0" w:color="000001"/>
+            </w:tcBorders>
+            <w:shd w:val="clear" w:color="auto" w:fill="FFFFFF"/>
+            <w:tcMar>
+              <w:left w:w="98" w:type="dxa"/>
+            </w:tcMar>
+          </w:tcPr>
+          <w:p>
+            <w:pPr>
+              <w:widowControl w:val="0"/>
+              <w:spacing w:after="0" w:line="240" w:lineRule="auto"/>
+            </w:pPr>
+          </w:p>
+        </w:tc>
+        <w:tc>
+          <w:tcPr>
+            <w:tcW w:w="720" w:type="dxa"/>
+            <w:tcBorders>
+              <w:top w:val="nil"/>
+              <w:left w:val="single" w:sz="4" w:space="0" w:color="000001"/>
+              <w:bottom w:val="single" w:sz="4" w:space="0" w:color="000001"/>
+              <w:right w:val="single" w:sz="4" w:space="0" w:color="000001"/>
+            </w:tcBorders>
+            <w:shd w:val="clear" w:color="auto" w:fill="FFFFFF"/>
+            <w:tcMar>
+              <w:left w:w="98" w:type="dxa"/>
+            </w:tcMar>
+          </w:tcPr>
+          <w:p>
+            <w:pPr>
+              <w:widowControl w:val="0"/>
+              <w:spacing w:after="0" w:line="240" w:lineRule="auto"/>
+            </w:pPr>
           </w:p>
         </w:tc>
       </w:tr>
@@ -2733,29 +2963,15 @@
               <w:widowControl w:val="0"/>
               <w:spacing w:after="0" w:line="240" w:lineRule="auto"/>
               <w:rPr>
-                <w:iCs/>
-              </w:rPr>
-            </w:pPr>
-            <w:r>
-              <w:rPr>
                 <w:bCs/>
               </w:rPr>
-              <w:t>Can the</w:t>
-            </w:r>
+            </w:pPr>
             <w:r>
               <w:rPr>
                 <w:bCs/>
               </w:rPr>
-              <w:t xml:space="preserve"> web page can be viewed in a browser at the appropriate URL for your site on </w:t>
-            </w:r>
-            <w:proofErr w:type="gramStart"/>
-            <w:r>
-              <w:rPr>
-                <w:bCs/>
-              </w:rPr>
-              <w:t>citstudent.</w:t>
-            </w:r>
-            <w:proofErr w:type="gramEnd"/>
+              <w:t>Do all the sytlesheets files pass CSS validation?</w:t>
+            </w:r>
           </w:p>
         </w:tc>
         <w:tc>
@@ -2798,10 +3014,59 @@
               <w:widowControl w:val="0"/>
               <w:spacing w:after="0" w:line="240" w:lineRule="auto"/>
             </w:pPr>
+          </w:p>
+        </w:tc>
+      </w:tr>
+      <w:tr>
+        <w:trPr>
+          <w:trHeight w:val="764"/>
+        </w:trPr>
+        <w:tc>
+          <w:tcPr>
+            <w:tcW w:w="9644" w:type="dxa"/>
+            <w:gridSpan w:val="3"/>
+            <w:tcBorders>
+              <w:top w:val="single" w:sz="4" w:space="0" w:color="000001"/>
+              <w:left w:val="single" w:sz="4" w:space="0" w:color="000001"/>
+              <w:bottom w:val="single" w:sz="4" w:space="0" w:color="000001"/>
+              <w:right w:val="single" w:sz="4" w:space="0" w:color="000001"/>
+            </w:tcBorders>
+            <w:shd w:val="clear" w:color="auto" w:fill="FFFFFF"/>
+            <w:tcMar>
+              <w:left w:w="98" w:type="dxa"/>
+            </w:tcMar>
+          </w:tcPr>
+          <w:p>
+            <w:pPr>
+              <w:widowControl w:val="0"/>
+              <w:spacing w:after="0" w:line="240" w:lineRule="auto"/>
+              <w:rPr>
+                <w:i/>
+              </w:rPr>
+            </w:pPr>
+            <w:r>
+              <w:rPr>
+                <w:i/>
+              </w:rPr>
+              <w:t>Pages or stylesheets (if any) that failed validation</w:t>
+            </w:r>
+            <w:r>
+              <w:rPr>
+                <w:i/>
+              </w:rPr>
+              <w:t>:</w:t>
+            </w:r>
           </w:p>
         </w:tc>
       </w:tr>
     </w:tbl>
+    <w:p>
+      <w:pPr>
+        <w:rPr>
+          <w:i/>
+        </w:rPr>
+      </w:pPr>
+    </w:p>
     <w:p>
       <w:pPr>
         <w:rPr>
@@ -2830,10 +3095,7 @@
       </w:pPr>
     </w:p>
     <w:p/>
-    <w:p>
-      <w:bookmarkStart w:id="0" w:name="_GoBack"/>
-      <w:bookmarkEnd w:id="0"/>
-    </w:p>
+    <w:p/>
     <w:sectPr>
       <w:headerReference w:type="default" r:id="rId7"/>
       <w:footerReference w:type="default" r:id="rId8"/>
@@ -2888,7 +3150,13 @@
       <w:t xml:space="preserve"> 2017</w:t>
     </w:r>
     <w:r>
-      <w:t>, revised Spring 2018</w:t>
+      <w:t xml:space="preserve">, revised </w:t>
+    </w:r>
+    <w:r>
+      <w:t>June</w:t>
+    </w:r>
+    <w:r>
+      <w:t xml:space="preserve"> 2018</w:t>
     </w:r>
   </w:p>
 </w:ftr>

</xml_diff>

<commit_message>
Carified requirements for header / heading
</commit_message>
<xml_diff>
--- a/TermProject/TermProjectCodeReview.docx
+++ b/TermProject/TermProjectCodeReview.docx
@@ -1252,8 +1252,6 @@
               </w:rPr>
               <w:t>), and any other appropriate information</w:t>
             </w:r>
-            <w:bookmarkStart w:id="0" w:name="_GoBack"/>
-            <w:bookmarkEnd w:id="0"/>
             <w:r>
               <w:rPr>
                 <w:sz w:val="24"/>
@@ -2341,19 +2339,7 @@
               <w:rPr>
                 <w:i/>
               </w:rPr>
-              <w:t xml:space="preserve">Which page </w:t>
-            </w:r>
-            <w:r>
-              <w:rPr>
-                <w:i/>
-              </w:rPr>
-              <w:t>has three articles or sections</w:t>
-            </w:r>
-            <w:r>
-              <w:rPr>
-                <w:i/>
-              </w:rPr>
-              <w:t>?</w:t>
+              <w:t>Which page has three articles or sections?</w:t>
             </w:r>
           </w:p>
         </w:tc>
@@ -2384,12 +2370,42 @@
                 <w:szCs w:val="24"/>
               </w:rPr>
             </w:pPr>
-            <w:r>
-              <w:rPr>
-                <w:sz w:val="24"/>
-                <w:szCs w:val="24"/>
-              </w:rPr>
-              <w:t>The articles all have headers.</w:t>
+            <w:bookmarkStart w:id="0" w:name="_GoBack"/>
+            <w:bookmarkEnd w:id="0"/>
+            <w:r>
+              <w:rPr>
+                <w:sz w:val="24"/>
+                <w:szCs w:val="24"/>
+              </w:rPr>
+              <w:t xml:space="preserve">The sections </w:t>
+            </w:r>
+            <w:r>
+              <w:rPr>
+                <w:sz w:val="24"/>
+                <w:szCs w:val="24"/>
+              </w:rPr>
+              <w:t xml:space="preserve">and articles </w:t>
+            </w:r>
+            <w:r>
+              <w:rPr>
+                <w:sz w:val="24"/>
+                <w:szCs w:val="24"/>
+              </w:rPr>
+              <w:t xml:space="preserve">all </w:t>
+            </w:r>
+            <w:r>
+              <w:rPr>
+                <w:sz w:val="24"/>
+                <w:szCs w:val="24"/>
+              </w:rPr>
+              <w:t xml:space="preserve">contain a </w:t>
+            </w:r>
+            <w:r>
+              <w:rPr>
+                <w:sz w:val="24"/>
+                <w:szCs w:val="24"/>
+              </w:rPr>
+              <w:t>heading (h2, h3, etc.)</w:t>
             </w:r>
           </w:p>
         </w:tc>
@@ -2456,25 +2472,26 @@
           </w:tcPr>
           <w:p>
             <w:pPr>
-              <w:spacing w:after="0"/>
-              <w:rPr>
-                <w:sz w:val="24"/>
-                <w:szCs w:val="24"/>
-              </w:rPr>
-            </w:pPr>
-            <w:r>
-              <w:rPr>
-                <w:sz w:val="24"/>
-                <w:szCs w:val="24"/>
-              </w:rPr>
-              <w:t xml:space="preserve">The sections all </w:t>
-            </w:r>
-            <w:r>
-              <w:rPr>
-                <w:sz w:val="24"/>
-                <w:szCs w:val="24"/>
-              </w:rPr>
-              <w:t>contain a header or footer.</w:t>
+              <w:tabs>
+                <w:tab w:val="left" w:pos="-90"/>
+              </w:tabs>
+              <w:suppressAutoHyphens w:val="0"/>
+              <w:spacing w:after="0" w:line="240" w:lineRule="auto"/>
+              <w:rPr>
+                <w:bCs/>
+              </w:rPr>
+            </w:pPr>
+            <w:r>
+              <w:rPr>
+                <w:bCs/>
+              </w:rPr>
+              <w:t>Have g</w:t>
+            </w:r>
+            <w:r>
+              <w:rPr>
+                <w:bCs/>
+              </w:rPr>
+              <w:t>ood coding style and best practices have been used?</w:t>
             </w:r>
           </w:p>
         </w:tc>
@@ -2554,56 +2571,86 @@
               <w:rPr>
                 <w:bCs/>
               </w:rPr>
-              <w:t>Have g</w:t>
-            </w:r>
-            <w:r>
-              <w:rPr>
-                <w:bCs/>
-              </w:rPr>
-              <w:t>ood coding style and best practices have been used?</w:t>
-            </w:r>
-          </w:p>
-        </w:tc>
-        <w:tc>
-          <w:tcPr>
-            <w:tcW w:w="720" w:type="dxa"/>
-            <w:tcBorders>
-              <w:top w:val="single" w:sz="4" w:space="0" w:color="000001"/>
-              <w:left w:val="single" w:sz="4" w:space="0" w:color="000001"/>
-              <w:bottom w:val="single" w:sz="4" w:space="0" w:color="000001"/>
-              <w:right w:val="single" w:sz="4" w:space="0" w:color="000001"/>
-            </w:tcBorders>
-            <w:shd w:val="clear" w:color="auto" w:fill="FFFFFF"/>
-            <w:tcMar>
-              <w:left w:w="98" w:type="dxa"/>
-            </w:tcMar>
-          </w:tcPr>
-          <w:p>
-            <w:pPr>
-              <w:widowControl w:val="0"/>
-              <w:spacing w:after="0" w:line="240" w:lineRule="auto"/>
-            </w:pPr>
-          </w:p>
-        </w:tc>
-        <w:tc>
-          <w:tcPr>
-            <w:tcW w:w="720" w:type="dxa"/>
-            <w:tcBorders>
-              <w:top w:val="single" w:sz="4" w:space="0" w:color="000001"/>
-              <w:left w:val="single" w:sz="4" w:space="0" w:color="000001"/>
-              <w:bottom w:val="single" w:sz="4" w:space="0" w:color="000001"/>
-              <w:right w:val="single" w:sz="4" w:space="0" w:color="000001"/>
-            </w:tcBorders>
-            <w:shd w:val="clear" w:color="auto" w:fill="FFFFFF"/>
-            <w:tcMar>
-              <w:left w:w="98" w:type="dxa"/>
-            </w:tcMar>
-          </w:tcPr>
-          <w:p>
-            <w:pPr>
-              <w:widowControl w:val="0"/>
-              <w:spacing w:after="0" w:line="240" w:lineRule="auto"/>
-            </w:pPr>
+              <w:t>Have descriptive comments been added to the code?</w:t>
+            </w:r>
+          </w:p>
+        </w:tc>
+        <w:tc>
+          <w:tcPr>
+            <w:tcW w:w="720" w:type="dxa"/>
+            <w:tcBorders>
+              <w:top w:val="single" w:sz="4" w:space="0" w:color="000001"/>
+              <w:left w:val="single" w:sz="4" w:space="0" w:color="000001"/>
+              <w:bottom w:val="single" w:sz="4" w:space="0" w:color="000001"/>
+              <w:right w:val="single" w:sz="4" w:space="0" w:color="000001"/>
+            </w:tcBorders>
+            <w:shd w:val="clear" w:color="auto" w:fill="FFFFFF"/>
+            <w:tcMar>
+              <w:left w:w="98" w:type="dxa"/>
+            </w:tcMar>
+          </w:tcPr>
+          <w:p>
+            <w:pPr>
+              <w:widowControl w:val="0"/>
+              <w:spacing w:after="0" w:line="240" w:lineRule="auto"/>
+            </w:pPr>
+          </w:p>
+        </w:tc>
+        <w:tc>
+          <w:tcPr>
+            <w:tcW w:w="720" w:type="dxa"/>
+            <w:tcBorders>
+              <w:top w:val="single" w:sz="4" w:space="0" w:color="000001"/>
+              <w:left w:val="single" w:sz="4" w:space="0" w:color="000001"/>
+              <w:bottom w:val="single" w:sz="4" w:space="0" w:color="000001"/>
+              <w:right w:val="single" w:sz="4" w:space="0" w:color="000001"/>
+            </w:tcBorders>
+            <w:shd w:val="clear" w:color="auto" w:fill="FFFFFF"/>
+            <w:tcMar>
+              <w:left w:w="98" w:type="dxa"/>
+            </w:tcMar>
+          </w:tcPr>
+          <w:p>
+            <w:pPr>
+              <w:widowControl w:val="0"/>
+              <w:spacing w:after="0" w:line="240" w:lineRule="auto"/>
+            </w:pPr>
+          </w:p>
+        </w:tc>
+      </w:tr>
+      <w:tr>
+        <w:trPr>
+          <w:trHeight w:val="953"/>
+        </w:trPr>
+        <w:tc>
+          <w:tcPr>
+            <w:tcW w:w="9644" w:type="dxa"/>
+            <w:gridSpan w:val="3"/>
+            <w:tcBorders>
+              <w:top w:val="single" w:sz="4" w:space="0" w:color="000001"/>
+              <w:left w:val="single" w:sz="4" w:space="0" w:color="000001"/>
+              <w:bottom w:val="single" w:sz="4" w:space="0" w:color="000001"/>
+              <w:right w:val="single" w:sz="4" w:space="0" w:color="000001"/>
+            </w:tcBorders>
+            <w:shd w:val="clear" w:color="auto" w:fill="FFFFFF"/>
+            <w:tcMar>
+              <w:left w:w="98" w:type="dxa"/>
+            </w:tcMar>
+          </w:tcPr>
+          <w:p>
+            <w:pPr>
+              <w:widowControl w:val="0"/>
+              <w:spacing w:after="0" w:line="240" w:lineRule="auto"/>
+              <w:rPr>
+                <w:i/>
+              </w:rPr>
+            </w:pPr>
+            <w:r>
+              <w:rPr>
+                <w:i/>
+              </w:rPr>
+              <w:t>Comments on code quality:</w:t>
+            </w:r>
           </w:p>
         </w:tc>
       </w:tr>
@@ -2613,12 +2660,13 @@
         </w:trPr>
         <w:tc>
           <w:tcPr>
-            <w:tcW w:w="8204" w:type="dxa"/>
-            <w:tcBorders>
-              <w:top w:val="single" w:sz="4" w:space="0" w:color="000001"/>
-              <w:left w:val="single" w:sz="4" w:space="0" w:color="000001"/>
-              <w:bottom w:val="single" w:sz="4" w:space="0" w:color="000001"/>
-              <w:right w:val="nil"/>
+            <w:tcW w:w="9644" w:type="dxa"/>
+            <w:gridSpan w:val="3"/>
+            <w:tcBorders>
+              <w:top w:val="single" w:sz="4" w:space="0" w:color="000001"/>
+              <w:left w:val="single" w:sz="4" w:space="0" w:color="000001"/>
+              <w:bottom w:val="single" w:sz="4" w:space="0" w:color="000001"/>
+              <w:right w:val="single" w:sz="4" w:space="0" w:color="000001"/>
             </w:tcBorders>
             <w:shd w:val="clear" w:color="auto" w:fill="FFFFFF"/>
             <w:tcMar>
@@ -2628,89 +2676,11 @@
           <w:p>
             <w:pPr>
               <w:tabs>
-                <w:tab w:val="left" w:pos="-90"/>
+                <w:tab w:val="left" w:pos="0"/>
               </w:tabs>
               <w:suppressAutoHyphens w:val="0"/>
               <w:spacing w:after="0" w:line="240" w:lineRule="auto"/>
               <w:rPr>
-                <w:bCs/>
-              </w:rPr>
-            </w:pPr>
-            <w:r>
-              <w:rPr>
-                <w:bCs/>
-              </w:rPr>
-              <w:t>Have descriptive comments been added to the code?</w:t>
-            </w:r>
-          </w:p>
-        </w:tc>
-        <w:tc>
-          <w:tcPr>
-            <w:tcW w:w="720" w:type="dxa"/>
-            <w:tcBorders>
-              <w:top w:val="single" w:sz="4" w:space="0" w:color="000001"/>
-              <w:left w:val="single" w:sz="4" w:space="0" w:color="000001"/>
-              <w:bottom w:val="single" w:sz="4" w:space="0" w:color="000001"/>
-              <w:right w:val="single" w:sz="4" w:space="0" w:color="000001"/>
-            </w:tcBorders>
-            <w:shd w:val="clear" w:color="auto" w:fill="FFFFFF"/>
-            <w:tcMar>
-              <w:left w:w="98" w:type="dxa"/>
-            </w:tcMar>
-          </w:tcPr>
-          <w:p>
-            <w:pPr>
-              <w:widowControl w:val="0"/>
-              <w:spacing w:after="0" w:line="240" w:lineRule="auto"/>
-            </w:pPr>
-          </w:p>
-        </w:tc>
-        <w:tc>
-          <w:tcPr>
-            <w:tcW w:w="720" w:type="dxa"/>
-            <w:tcBorders>
-              <w:top w:val="single" w:sz="4" w:space="0" w:color="000001"/>
-              <w:left w:val="single" w:sz="4" w:space="0" w:color="000001"/>
-              <w:bottom w:val="single" w:sz="4" w:space="0" w:color="000001"/>
-              <w:right w:val="single" w:sz="4" w:space="0" w:color="000001"/>
-            </w:tcBorders>
-            <w:shd w:val="clear" w:color="auto" w:fill="FFFFFF"/>
-            <w:tcMar>
-              <w:left w:w="98" w:type="dxa"/>
-            </w:tcMar>
-          </w:tcPr>
-          <w:p>
-            <w:pPr>
-              <w:widowControl w:val="0"/>
-              <w:spacing w:after="0" w:line="240" w:lineRule="auto"/>
-            </w:pPr>
-          </w:p>
-        </w:tc>
-      </w:tr>
-      <w:tr>
-        <w:trPr>
-          <w:trHeight w:val="953"/>
-        </w:trPr>
-        <w:tc>
-          <w:tcPr>
-            <w:tcW w:w="9644" w:type="dxa"/>
-            <w:gridSpan w:val="3"/>
-            <w:tcBorders>
-              <w:top w:val="single" w:sz="4" w:space="0" w:color="000001"/>
-              <w:left w:val="single" w:sz="4" w:space="0" w:color="000001"/>
-              <w:bottom w:val="single" w:sz="4" w:space="0" w:color="000001"/>
-              <w:right w:val="single" w:sz="4" w:space="0" w:color="000001"/>
-            </w:tcBorders>
-            <w:shd w:val="clear" w:color="auto" w:fill="FFFFFF"/>
-            <w:tcMar>
-              <w:left w:w="98" w:type="dxa"/>
-            </w:tcMar>
-          </w:tcPr>
-          <w:p>
-            <w:pPr>
-              <w:widowControl w:val="0"/>
-              <w:spacing w:after="0" w:line="240" w:lineRule="auto"/>
-              <w:rPr>
                 <w:i/>
               </w:rPr>
             </w:pPr>
@@ -2718,8 +2688,28 @@
               <w:rPr>
                 <w:i/>
               </w:rPr>
-              <w:t>Comments on code quality:</w:t>
-            </w:r>
+              <w:t xml:space="preserve">Check </w:t>
+            </w:r>
+            <w:r>
+              <w:rPr>
+                <w:i/>
+              </w:rPr>
+              <w:t>the</w:t>
+            </w:r>
+            <w:r>
+              <w:rPr>
+                <w:i/>
+              </w:rPr>
+              <w:t xml:space="preserve"> web site on </w:t>
+            </w:r>
+            <w:proofErr w:type="spellStart"/>
+            <w:r>
+              <w:rPr>
+                <w:i/>
+              </w:rPr>
+              <w:t>citstudent</w:t>
+            </w:r>
+            <w:proofErr w:type="spellEnd"/>
           </w:p>
         </w:tc>
       </w:tr>
@@ -2729,48 +2719,94 @@
         </w:trPr>
         <w:tc>
           <w:tcPr>
-            <w:tcW w:w="9644" w:type="dxa"/>
-            <w:gridSpan w:val="3"/>
-            <w:tcBorders>
-              <w:top w:val="single" w:sz="4" w:space="0" w:color="000001"/>
-              <w:left w:val="single" w:sz="4" w:space="0" w:color="000001"/>
-              <w:bottom w:val="single" w:sz="4" w:space="0" w:color="000001"/>
-              <w:right w:val="single" w:sz="4" w:space="0" w:color="000001"/>
-            </w:tcBorders>
-            <w:shd w:val="clear" w:color="auto" w:fill="FFFFFF"/>
-            <w:tcMar>
-              <w:left w:w="98" w:type="dxa"/>
-            </w:tcMar>
-          </w:tcPr>
-          <w:p>
-            <w:pPr>
-              <w:tabs>
-                <w:tab w:val="left" w:pos="0"/>
-              </w:tabs>
-              <w:suppressAutoHyphens w:val="0"/>
-              <w:spacing w:after="0" w:line="240" w:lineRule="auto"/>
-              <w:rPr>
-                <w:i/>
-              </w:rPr>
-            </w:pPr>
-            <w:r>
-              <w:rPr>
-                <w:i/>
-              </w:rPr>
-              <w:t xml:space="preserve">Check </w:t>
-            </w:r>
-            <w:r>
-              <w:rPr>
-                <w:i/>
-              </w:rPr>
-              <w:t>the</w:t>
-            </w:r>
-            <w:r>
-              <w:rPr>
-                <w:i/>
-              </w:rPr>
-              <w:t xml:space="preserve"> web site on citstudent</w:t>
-            </w:r>
+            <w:tcW w:w="8204" w:type="dxa"/>
+            <w:tcBorders>
+              <w:top w:val="nil"/>
+              <w:left w:val="single" w:sz="4" w:space="0" w:color="000001"/>
+              <w:bottom w:val="single" w:sz="4" w:space="0" w:color="000001"/>
+              <w:right w:val="nil"/>
+            </w:tcBorders>
+            <w:shd w:val="clear" w:color="auto" w:fill="FFFFFF"/>
+            <w:tcMar>
+              <w:left w:w="98" w:type="dxa"/>
+            </w:tcMar>
+          </w:tcPr>
+          <w:p>
+            <w:pPr>
+              <w:widowControl w:val="0"/>
+              <w:spacing w:after="0" w:line="240" w:lineRule="auto"/>
+              <w:rPr>
+                <w:iCs/>
+              </w:rPr>
+            </w:pPr>
+            <w:r>
+              <w:rPr>
+                <w:bCs/>
+              </w:rPr>
+              <w:t>Can the</w:t>
+            </w:r>
+            <w:r>
+              <w:rPr>
+                <w:bCs/>
+              </w:rPr>
+              <w:t xml:space="preserve"> web page can be viewed in a browser at the appropriate URL for your site on </w:t>
+            </w:r>
+            <w:proofErr w:type="spellStart"/>
+            <w:r>
+              <w:rPr>
+                <w:bCs/>
+              </w:rPr>
+              <w:t>citstudent</w:t>
+            </w:r>
+            <w:proofErr w:type="spellEnd"/>
+            <w:r>
+              <w:rPr>
+                <w:bCs/>
+              </w:rPr>
+              <w:t>?</w:t>
+            </w:r>
+          </w:p>
+        </w:tc>
+        <w:tc>
+          <w:tcPr>
+            <w:tcW w:w="720" w:type="dxa"/>
+            <w:tcBorders>
+              <w:top w:val="nil"/>
+              <w:left w:val="single" w:sz="4" w:space="0" w:color="000001"/>
+              <w:bottom w:val="single" w:sz="4" w:space="0" w:color="000001"/>
+              <w:right w:val="single" w:sz="4" w:space="0" w:color="000001"/>
+            </w:tcBorders>
+            <w:shd w:val="clear" w:color="auto" w:fill="FFFFFF"/>
+            <w:tcMar>
+              <w:left w:w="98" w:type="dxa"/>
+            </w:tcMar>
+          </w:tcPr>
+          <w:p>
+            <w:pPr>
+              <w:widowControl w:val="0"/>
+              <w:spacing w:after="0" w:line="240" w:lineRule="auto"/>
+            </w:pPr>
+          </w:p>
+        </w:tc>
+        <w:tc>
+          <w:tcPr>
+            <w:tcW w:w="720" w:type="dxa"/>
+            <w:tcBorders>
+              <w:top w:val="nil"/>
+              <w:left w:val="single" w:sz="4" w:space="0" w:color="000001"/>
+              <w:bottom w:val="single" w:sz="4" w:space="0" w:color="000001"/>
+              <w:right w:val="single" w:sz="4" w:space="0" w:color="000001"/>
+            </w:tcBorders>
+            <w:shd w:val="clear" w:color="auto" w:fill="FFFFFF"/>
+            <w:tcMar>
+              <w:left w:w="98" w:type="dxa"/>
+            </w:tcMar>
+          </w:tcPr>
+          <w:p>
+            <w:pPr>
+              <w:widowControl w:val="0"/>
+              <w:spacing w:after="0" w:line="240" w:lineRule="auto"/>
+            </w:pPr>
           </w:p>
         </w:tc>
       </w:tr>
@@ -2797,26 +2833,14 @@
               <w:widowControl w:val="0"/>
               <w:spacing w:after="0" w:line="240" w:lineRule="auto"/>
               <w:rPr>
-                <w:iCs/>
-              </w:rPr>
-            </w:pPr>
-            <w:r>
-              <w:rPr>
                 <w:bCs/>
               </w:rPr>
-              <w:t>Can the</w:t>
-            </w:r>
+            </w:pPr>
             <w:r>
               <w:rPr>
                 <w:bCs/>
               </w:rPr>
-              <w:t xml:space="preserve"> web page can be viewed in a browser at the appropriate URL for your site on citstudent</w:t>
-            </w:r>
-            <w:r>
-              <w:rPr>
-                <w:bCs/>
-              </w:rPr>
-              <w:t>?</w:t>
+              <w:t>Do all the pages pass HTML validation?</w:t>
             </w:r>
           </w:p>
         </w:tc>
@@ -2893,84 +2917,21 @@
               <w:rPr>
                 <w:bCs/>
               </w:rPr>
-              <w:t>Do all the pages pass HTML validation?</w:t>
-            </w:r>
-          </w:p>
-        </w:tc>
-        <w:tc>
-          <w:tcPr>
-            <w:tcW w:w="720" w:type="dxa"/>
-            <w:tcBorders>
-              <w:top w:val="nil"/>
-              <w:left w:val="single" w:sz="4" w:space="0" w:color="000001"/>
-              <w:bottom w:val="single" w:sz="4" w:space="0" w:color="000001"/>
-              <w:right w:val="single" w:sz="4" w:space="0" w:color="000001"/>
-            </w:tcBorders>
-            <w:shd w:val="clear" w:color="auto" w:fill="FFFFFF"/>
-            <w:tcMar>
-              <w:left w:w="98" w:type="dxa"/>
-            </w:tcMar>
-          </w:tcPr>
-          <w:p>
-            <w:pPr>
-              <w:widowControl w:val="0"/>
-              <w:spacing w:after="0" w:line="240" w:lineRule="auto"/>
-            </w:pPr>
-          </w:p>
-        </w:tc>
-        <w:tc>
-          <w:tcPr>
-            <w:tcW w:w="720" w:type="dxa"/>
-            <w:tcBorders>
-              <w:top w:val="nil"/>
-              <w:left w:val="single" w:sz="4" w:space="0" w:color="000001"/>
-              <w:bottom w:val="single" w:sz="4" w:space="0" w:color="000001"/>
-              <w:right w:val="single" w:sz="4" w:space="0" w:color="000001"/>
-            </w:tcBorders>
-            <w:shd w:val="clear" w:color="auto" w:fill="FFFFFF"/>
-            <w:tcMar>
-              <w:left w:w="98" w:type="dxa"/>
-            </w:tcMar>
-          </w:tcPr>
-          <w:p>
-            <w:pPr>
-              <w:widowControl w:val="0"/>
-              <w:spacing w:after="0" w:line="240" w:lineRule="auto"/>
-            </w:pPr>
-          </w:p>
-        </w:tc>
-      </w:tr>
-      <w:tr>
-        <w:trPr>
-          <w:trHeight w:val="305"/>
-        </w:trPr>
-        <w:tc>
-          <w:tcPr>
-            <w:tcW w:w="8204" w:type="dxa"/>
-            <w:tcBorders>
-              <w:top w:val="nil"/>
-              <w:left w:val="single" w:sz="4" w:space="0" w:color="000001"/>
-              <w:bottom w:val="single" w:sz="4" w:space="0" w:color="000001"/>
-              <w:right w:val="nil"/>
-            </w:tcBorders>
-            <w:shd w:val="clear" w:color="auto" w:fill="FFFFFF"/>
-            <w:tcMar>
-              <w:left w:w="98" w:type="dxa"/>
-            </w:tcMar>
-          </w:tcPr>
-          <w:p>
-            <w:pPr>
-              <w:widowControl w:val="0"/>
-              <w:spacing w:after="0" w:line="240" w:lineRule="auto"/>
+              <w:t xml:space="preserve">Do all the </w:t>
+            </w:r>
+            <w:proofErr w:type="spellStart"/>
+            <w:r>
               <w:rPr>
                 <w:bCs/>
               </w:rPr>
-            </w:pPr>
+              <w:t>sytlesheets</w:t>
+            </w:r>
+            <w:proofErr w:type="spellEnd"/>
             <w:r>
               <w:rPr>
                 <w:bCs/>
               </w:rPr>
-              <w:t>Do all the sytlesheets files pass CSS validation?</w:t>
+              <w:t xml:space="preserve"> files pass CSS validation?</w:t>
             </w:r>
           </w:p>
         </w:tc>

</xml_diff>